<commit_message>
Adding photo of Dad on page 2
</commit_message>
<xml_diff>
--- a/Backup of test github.docx
+++ b/Backup of test github.docx
@@ -14,7 +14,12 @@
         <w:t>Revision 1</w:t>
       </w:r>
     </w:p>
-    <w:p/>
+    <w:p>
+      <w:r>
+        <w:br w:type="column"/>
+        <w:t>Adding page 2</w:t>
+      </w:r>
+    </w:p>
     <w:p/>
     <w:p/>
     <w:sectPr>
@@ -210,7 +215,7 @@
   <w:style w:type="paragraph" w:styleId="BalloonText">
     <w:name w:val="Balloon Text"/>
     <w:basedOn w:val="Normal"/>
-    <w:link w:val="BalloonTextChar"/>
+    <w:link w:val="BalloonTextChar1"/>
     <w:uiPriority w:val="99"/>
     <w:semiHidden/>
     <w:unhideWhenUsed/>
@@ -223,6 +228,19 @@
   </w:style>
   <w:style w:type="character" w:customStyle="1" w:styleId="BalloonTextChar">
     <w:name w:val="Balloon Text Char"/>
+    <w:basedOn w:val="DefaultParagraphFont"/>
+    <w:link w:val="BalloonText"/>
+    <w:uiPriority w:val="99"/>
+    <w:semiHidden/>
+    <w:rsid w:val="002A3ED9"/>
+    <w:rPr>
+      <w:rFonts w:ascii="Lucida Grande" w:hAnsi="Lucida Grande" w:cs="Lucida Grande"/>
+      <w:sz w:val="18"/>
+      <w:szCs w:val="18"/>
+    </w:rPr>
+  </w:style>
+  <w:style w:type="character" w:customStyle="1" w:styleId="BalloonTextChar1">
+    <w:name w:val="Balloon Text Char1"/>
     <w:basedOn w:val="DefaultParagraphFont"/>
     <w:link w:val="BalloonText"/>
     <w:uiPriority w:val="99"/>

</xml_diff>